<commit_message>
Added ReactJS frontend stuff
</commit_message>
<xml_diff>
--- a/12. CPL/SA/Reports/Research Proposal Editable template.docx
+++ b/12. CPL/SA/Reports/Research Proposal Editable template.docx
@@ -9,9 +9,9 @@
         <w:tblLook w:val="04A0" w:firstRow="1" w:lastRow="0" w:firstColumn="1" w:lastColumn="0" w:noHBand="0" w:noVBand="1"/>
       </w:tblPr>
       <w:tblGrid>
-        <w:gridCol w:w="4243"/>
-        <w:gridCol w:w="3144"/>
-        <w:gridCol w:w="2627"/>
+        <w:gridCol w:w="4249"/>
+        <w:gridCol w:w="3140"/>
+        <w:gridCol w:w="2625"/>
       </w:tblGrid>
       <w:tr>
         <w:trPr>
@@ -235,6 +235,18 @@
               </w:rPr>
               <w:t xml:space="preserve"> </w:t>
             </w:r>
+            <w:r>
+              <w:rPr>
+                <w:rFonts w:ascii="Microsoft GothicNeo" w:eastAsia="Microsoft GothicNeo" w:hAnsi="Microsoft GothicNeo" w:cs="Calibri"/>
+                <w:b/>
+                <w:bCs/>
+                <w:color w:val="000000" w:themeColor="text1"/>
+                <w:sz w:val="24"/>
+                <w:szCs w:val="24"/>
+                <w:lang w:eastAsia="en-IN"/>
+              </w:rPr>
+              <w:t>University of Cebu</w:t>
+            </w:r>
           </w:p>
         </w:tc>
       </w:tr>
@@ -305,6 +317,18 @@
                 <w:lang w:eastAsia="en-IN"/>
               </w:rPr>
               <w:t>Arvinder</w:t>
+            </w:r>
+            <w:r>
+              <w:rPr>
+                <w:rFonts w:ascii="Microsoft GothicNeo" w:eastAsia="Microsoft GothicNeo" w:hAnsi="Microsoft GothicNeo" w:cs="Calibri"/>
+                <w:b/>
+                <w:bCs/>
+                <w:color w:val="000000" w:themeColor="text1"/>
+                <w:sz w:val="24"/>
+                <w:szCs w:val="24"/>
+                <w:lang w:eastAsia="en-IN"/>
+              </w:rPr>
+              <w:t xml:space="preserve"> Kaur</w:t>
             </w:r>
           </w:p>
         </w:tc>
@@ -3365,7 +3389,7 @@
         <v:path o:extrusionok="f" gradientshapeok="t" o:connecttype="rect"/>
         <o:lock v:ext="edit" aspectratio="t"/>
       </v:shapetype>
-      <v:shape id="_x0000_i1037" type="#_x0000_t75" style="width:11.25pt;height:11.25pt" o:bullet="t">
+      <v:shape id="_x0000_i1033" type="#_x0000_t75" style="width:11.25pt;height:11.25pt" o:bullet="t">
         <v:imagedata r:id="rId1" o:title="mso9745"/>
       </v:shape>
     </w:pict>
@@ -4824,26 +4848,6 @@
 </file>
 
 <file path=customXml/item1.xml><?xml version="1.0" encoding="utf-8"?>
-<p:properties xmlns:p="http://schemas.microsoft.com/office/2006/metadata/properties" xmlns:xsi="http://www.w3.org/2001/XMLSchema-instance" xmlns:pc="http://schemas.microsoft.com/office/infopath/2007/PartnerControls">
-  <documentManagement>
-    <lcf76f155ced4ddcb4097134ff3c332f xmlns="d118d1a0-f5a0-4e12-83ce-6c8453885330">
-      <Terms xmlns="http://schemas.microsoft.com/office/infopath/2007/PartnerControls"/>
-    </lcf76f155ced4ddcb4097134ff3c332f>
-    <TaxCatchAll xmlns="c0babb3f-4b83-4bd4-b00e-4acf958a406a" xsi:nil="true"/>
-  </documentManagement>
-</p:properties>
-</file>
-
-<file path=customXml/item2.xml><?xml version="1.0" encoding="utf-8"?>
-<?mso-contentType ?>
-<FormTemplates xmlns="http://schemas.microsoft.com/sharepoint/v3/contenttype/forms">
-  <Display>DocumentLibraryForm</Display>
-  <Edit>DocumentLibraryForm</Edit>
-  <New>DocumentLibraryForm</New>
-</FormTemplates>
-</file>
-
-<file path=customXml/item3.xml><?xml version="1.0" encoding="utf-8"?>
 <ct:contentTypeSchema xmlns:ct="http://schemas.microsoft.com/office/2006/metadata/contentType" xmlns:ma="http://schemas.microsoft.com/office/2006/metadata/properties/metaAttributes" ct:_="" ma:_="" ma:contentTypeName="Document" ma:contentTypeID="0x010100B975E9F97BC1B5458BF54EED01CD8DCC" ma:contentTypeVersion="14" ma:contentTypeDescription="Create a new document." ma:contentTypeScope="" ma:versionID="2d35398129ce63844fcd652cf7c25bf4">
   <xsd:schema xmlns:xsd="http://www.w3.org/2001/XMLSchema" xmlns:xs="http://www.w3.org/2001/XMLSchema" xmlns:p="http://schemas.microsoft.com/office/2006/metadata/properties" xmlns:ns2="d118d1a0-f5a0-4e12-83ce-6c8453885330" xmlns:ns3="c0babb3f-4b83-4bd4-b00e-4acf958a406a" targetNamespace="http://schemas.microsoft.com/office/2006/metadata/properties" ma:root="true" ma:fieldsID="ee38142deccbb131ae178429fcc9bbf9" ns2:_="" ns3:_="">
     <xsd:import namespace="d118d1a0-f5a0-4e12-83ce-6c8453885330"/>
@@ -5072,30 +5076,31 @@
 </ct:contentTypeSchema>
 </file>
 
+<file path=customXml/item2.xml><?xml version="1.0" encoding="utf-8"?>
+<?mso-contentType ?>
+<FormTemplates xmlns="http://schemas.microsoft.com/sharepoint/v3/contenttype/forms">
+  <Display>DocumentLibraryForm</Display>
+  <Edit>DocumentLibraryForm</Edit>
+  <New>DocumentLibraryForm</New>
+</FormTemplates>
+</file>
+
+<file path=customXml/item3.xml><?xml version="1.0" encoding="utf-8"?>
+<p:properties xmlns:p="http://schemas.microsoft.com/office/2006/metadata/properties" xmlns:xsi="http://www.w3.org/2001/XMLSchema-instance" xmlns:pc="http://schemas.microsoft.com/office/infopath/2007/PartnerControls">
+  <documentManagement>
+    <lcf76f155ced4ddcb4097134ff3c332f xmlns="d118d1a0-f5a0-4e12-83ce-6c8453885330">
+      <Terms xmlns="http://schemas.microsoft.com/office/infopath/2007/PartnerControls"/>
+    </lcf76f155ced4ddcb4097134ff3c332f>
+    <TaxCatchAll xmlns="c0babb3f-4b83-4bd4-b00e-4acf958a406a" xsi:nil="true"/>
+  </documentManagement>
+</p:properties>
+</file>
+
 <file path=customXml/item4.xml><?xml version="1.0" encoding="utf-8"?>
 <b:Sources xmlns:b="http://schemas.openxmlformats.org/officeDocument/2006/bibliography" xmlns="http://schemas.openxmlformats.org/officeDocument/2006/bibliography" SelectedStyle="\APASixthEditionOfficeOnline.xsl" StyleName="APA" Version="6"/>
 </file>
 
 <file path=customXml/itemProps1.xml><?xml version="1.0" encoding="utf-8"?>
-<ds:datastoreItem xmlns:ds="http://schemas.openxmlformats.org/officeDocument/2006/customXml" ds:itemID="{EC563ACF-298D-4CAC-A616-01C461F5C5EB}">
-  <ds:schemaRefs>
-    <ds:schemaRef ds:uri="http://schemas.microsoft.com/office/2006/metadata/properties"/>
-    <ds:schemaRef ds:uri="http://schemas.microsoft.com/office/infopath/2007/PartnerControls"/>
-    <ds:schemaRef ds:uri="d118d1a0-f5a0-4e12-83ce-6c8453885330"/>
-    <ds:schemaRef ds:uri="c0babb3f-4b83-4bd4-b00e-4acf958a406a"/>
-  </ds:schemaRefs>
-</ds:datastoreItem>
-</file>
-
-<file path=customXml/itemProps2.xml><?xml version="1.0" encoding="utf-8"?>
-<ds:datastoreItem xmlns:ds="http://schemas.openxmlformats.org/officeDocument/2006/customXml" ds:itemID="{D4D82CB7-5C1D-40C5-BB08-A866F874C1A6}">
-  <ds:schemaRefs>
-    <ds:schemaRef ds:uri="http://schemas.microsoft.com/sharepoint/v3/contenttype/forms"/>
-  </ds:schemaRefs>
-</ds:datastoreItem>
-</file>
-
-<file path=customXml/itemProps3.xml><?xml version="1.0" encoding="utf-8"?>
 <ds:datastoreItem xmlns:ds="http://schemas.openxmlformats.org/officeDocument/2006/customXml" ds:itemID="{04FCE346-7415-4F91-8629-00FF821EF16A}">
   <ds:schemaRefs>
     <ds:schemaRef ds:uri="http://schemas.microsoft.com/office/2006/metadata/contentType"/>
@@ -5114,6 +5119,25 @@
 </ds:datastoreItem>
 </file>
 
+<file path=customXml/itemProps2.xml><?xml version="1.0" encoding="utf-8"?>
+<ds:datastoreItem xmlns:ds="http://schemas.openxmlformats.org/officeDocument/2006/customXml" ds:itemID="{D4D82CB7-5C1D-40C5-BB08-A866F874C1A6}">
+  <ds:schemaRefs>
+    <ds:schemaRef ds:uri="http://schemas.microsoft.com/sharepoint/v3/contenttype/forms"/>
+  </ds:schemaRefs>
+</ds:datastoreItem>
+</file>
+
+<file path=customXml/itemProps3.xml><?xml version="1.0" encoding="utf-8"?>
+<ds:datastoreItem xmlns:ds="http://schemas.openxmlformats.org/officeDocument/2006/customXml" ds:itemID="{EC563ACF-298D-4CAC-A616-01C461F5C5EB}">
+  <ds:schemaRefs>
+    <ds:schemaRef ds:uri="http://schemas.microsoft.com/office/2006/metadata/properties"/>
+    <ds:schemaRef ds:uri="http://schemas.microsoft.com/office/infopath/2007/PartnerControls"/>
+    <ds:schemaRef ds:uri="d118d1a0-f5a0-4e12-83ce-6c8453885330"/>
+    <ds:schemaRef ds:uri="c0babb3f-4b83-4bd4-b00e-4acf958a406a"/>
+  </ds:schemaRefs>
+</ds:datastoreItem>
+</file>
+
 <file path=customXml/itemProps4.xml><?xml version="1.0" encoding="utf-8"?>
 <ds:datastoreItem xmlns:ds="http://schemas.openxmlformats.org/officeDocument/2006/customXml" ds:itemID="{58D3B326-2536-4CE7-B095-E4C5FC9CED7C}">
   <ds:schemaRefs>

</xml_diff>